<commit_message>
Add meeting attendance list
</commit_message>
<xml_diff>
--- a/process-documents/meeting-notes/Minutes - Client Meeting (8th Feb).docx
+++ b/process-documents/meeting-notes/Minutes - Client Meeting (8th Feb).docx
@@ -9,6 +9,106 @@
       <w:bookmarkStart w:id="0" w:name="_hlo3bjiulqwp" w:colFirst="0" w:colLast="0"/>
       <w:bookmarkEnd w:id="0"/>
       <w:r>
+        <w:t xml:space="preserve">Meeting </w:t>
+      </w:r>
+      <w:r>
+        <w:t>Attendance</w:t>
+      </w:r>
+    </w:p>
+    <w:p>
+      <w:pPr>
+        <w:pStyle w:val="ListParagraph"/>
+        <w:numPr>
+          <w:ilvl w:val="0"/>
+          <w:numId w:val="2"/>
+        </w:numPr>
+      </w:pPr>
+      <w:r>
+        <w:t>Isaac Cheng</w:t>
+      </w:r>
+    </w:p>
+    <w:p>
+      <w:pPr>
+        <w:pStyle w:val="ListParagraph"/>
+        <w:numPr>
+          <w:ilvl w:val="0"/>
+          <w:numId w:val="2"/>
+        </w:numPr>
+      </w:pPr>
+      <w:r>
+        <w:t>Ryan Storey</w:t>
+      </w:r>
+    </w:p>
+    <w:p>
+      <w:pPr>
+        <w:pStyle w:val="ListParagraph"/>
+        <w:numPr>
+          <w:ilvl w:val="0"/>
+          <w:numId w:val="2"/>
+        </w:numPr>
+      </w:pPr>
+      <w:r>
+        <w:t>Sofia Reid</w:t>
+      </w:r>
+    </w:p>
+    <w:p>
+      <w:pPr>
+        <w:pStyle w:val="ListParagraph"/>
+        <w:numPr>
+          <w:ilvl w:val="0"/>
+          <w:numId w:val="2"/>
+        </w:numPr>
+      </w:pPr>
+      <w:r>
+        <w:t>Barnie Gill</w:t>
+      </w:r>
+    </w:p>
+    <w:p>
+      <w:pPr>
+        <w:pStyle w:val="ListParagraph"/>
+        <w:numPr>
+          <w:ilvl w:val="0"/>
+          <w:numId w:val="2"/>
+        </w:numPr>
+      </w:pPr>
+      <w:r>
+        <w:t xml:space="preserve">Oskar </w:t>
+      </w:r>
+      <w:proofErr w:type="spellStart"/>
+      <w:r>
+        <w:t>Oramus</w:t>
+      </w:r>
+      <w:proofErr w:type="spellEnd"/>
+    </w:p>
+    <w:p>
+      <w:pPr>
+        <w:pStyle w:val="ListParagraph"/>
+        <w:numPr>
+          <w:ilvl w:val="0"/>
+          <w:numId w:val="2"/>
+        </w:numPr>
+      </w:pPr>
+      <w:r>
+        <w:t>Sam Shailer</w:t>
+      </w:r>
+    </w:p>
+    <w:p>
+      <w:pPr>
+        <w:pStyle w:val="ListParagraph"/>
+        <w:numPr>
+          <w:ilvl w:val="0"/>
+          <w:numId w:val="2"/>
+        </w:numPr>
+      </w:pPr>
+      <w:r>
+        <w:t>Matt Collison (client)</w:t>
+      </w:r>
+    </w:p>
+    <w:p>
+      <w:pPr>
+        <w:pStyle w:val="Heading1"/>
+      </w:pPr>
+      <w:r>
         <w:t>Client Feedback</w:t>
       </w:r>
     </w:p>
@@ -146,10 +246,7 @@
         </w:numPr>
       </w:pPr>
       <w:r>
-        <w:t xml:space="preserve">Encouraging </w:t>
-      </w:r>
-      <w:r>
-        <w:t>students to keep up with their workload (after a strong start)</w:t>
+        <w:t>Encouraging students to keep up with their workload (after a strong start)</w:t>
       </w:r>
     </w:p>
     <w:p>
@@ -224,10 +321,7 @@
         </w:numPr>
       </w:pPr>
       <w:r>
-        <w:t xml:space="preserve">Backlog tasks should be specific as opposed </w:t>
-      </w:r>
-      <w:r>
-        <w:t xml:space="preserve">to </w:t>
+        <w:t xml:space="preserve">Backlog tasks should be specific as opposed to </w:t>
       </w:r>
       <w:proofErr w:type="gramStart"/>
       <w:r>
@@ -355,7 +449,13 @@
       <w:rPr>
         <w:i/>
       </w:rPr>
-      <w:t>Minutes - Client Meeting 1</w:t>
+      <w:t>Minutes - Client Meeting</w:t>
+    </w:r>
+    <w:r>
+      <w:rPr>
+        <w:i/>
+      </w:rPr>
+      <w:t xml:space="preserve"> </w:t>
     </w:r>
   </w:p>
 </w:hdr>
@@ -476,8 +576,123 @@
       </w:rPr>
     </w:lvl>
   </w:abstractNum>
+  <w:abstractNum w:abstractNumId="1" w15:restartNumberingAfterBreak="0">
+    <w:nsid w:val="72976923"/>
+    <w:multiLevelType w:val="hybridMultilevel"/>
+    <w:tmpl w:val="4718F368"/>
+    <w:lvl w:ilvl="0" w:tplc="2730A00A">
+      <w:numFmt w:val="bullet"/>
+      <w:lvlText w:val=""/>
+      <w:lvlJc w:val="left"/>
+      <w:pPr>
+        <w:ind w:left="720" w:hanging="360"/>
+      </w:pPr>
+      <w:rPr>
+        <w:rFonts w:ascii="Symbol" w:eastAsia="Arial" w:hAnsi="Symbol" w:cs="Arial" w:hint="default"/>
+      </w:rPr>
+    </w:lvl>
+    <w:lvl w:ilvl="1" w:tplc="08090003" w:tentative="1">
+      <w:start w:val="1"/>
+      <w:numFmt w:val="bullet"/>
+      <w:lvlText w:val="o"/>
+      <w:lvlJc w:val="left"/>
+      <w:pPr>
+        <w:ind w:left="1440" w:hanging="360"/>
+      </w:pPr>
+      <w:rPr>
+        <w:rFonts w:ascii="Courier New" w:hAnsi="Courier New" w:cs="Courier New" w:hint="default"/>
+      </w:rPr>
+    </w:lvl>
+    <w:lvl w:ilvl="2" w:tplc="08090005" w:tentative="1">
+      <w:start w:val="1"/>
+      <w:numFmt w:val="bullet"/>
+      <w:lvlText w:val=""/>
+      <w:lvlJc w:val="left"/>
+      <w:pPr>
+        <w:ind w:left="2160" w:hanging="360"/>
+      </w:pPr>
+      <w:rPr>
+        <w:rFonts w:ascii="Wingdings" w:hAnsi="Wingdings" w:hint="default"/>
+      </w:rPr>
+    </w:lvl>
+    <w:lvl w:ilvl="3" w:tplc="08090001" w:tentative="1">
+      <w:start w:val="1"/>
+      <w:numFmt w:val="bullet"/>
+      <w:lvlText w:val=""/>
+      <w:lvlJc w:val="left"/>
+      <w:pPr>
+        <w:ind w:left="2880" w:hanging="360"/>
+      </w:pPr>
+      <w:rPr>
+        <w:rFonts w:ascii="Symbol" w:hAnsi="Symbol" w:hint="default"/>
+      </w:rPr>
+    </w:lvl>
+    <w:lvl w:ilvl="4" w:tplc="08090003" w:tentative="1">
+      <w:start w:val="1"/>
+      <w:numFmt w:val="bullet"/>
+      <w:lvlText w:val="o"/>
+      <w:lvlJc w:val="left"/>
+      <w:pPr>
+        <w:ind w:left="3600" w:hanging="360"/>
+      </w:pPr>
+      <w:rPr>
+        <w:rFonts w:ascii="Courier New" w:hAnsi="Courier New" w:cs="Courier New" w:hint="default"/>
+      </w:rPr>
+    </w:lvl>
+    <w:lvl w:ilvl="5" w:tplc="08090005" w:tentative="1">
+      <w:start w:val="1"/>
+      <w:numFmt w:val="bullet"/>
+      <w:lvlText w:val=""/>
+      <w:lvlJc w:val="left"/>
+      <w:pPr>
+        <w:ind w:left="4320" w:hanging="360"/>
+      </w:pPr>
+      <w:rPr>
+        <w:rFonts w:ascii="Wingdings" w:hAnsi="Wingdings" w:hint="default"/>
+      </w:rPr>
+    </w:lvl>
+    <w:lvl w:ilvl="6" w:tplc="08090001" w:tentative="1">
+      <w:start w:val="1"/>
+      <w:numFmt w:val="bullet"/>
+      <w:lvlText w:val=""/>
+      <w:lvlJc w:val="left"/>
+      <w:pPr>
+        <w:ind w:left="5040" w:hanging="360"/>
+      </w:pPr>
+      <w:rPr>
+        <w:rFonts w:ascii="Symbol" w:hAnsi="Symbol" w:hint="default"/>
+      </w:rPr>
+    </w:lvl>
+    <w:lvl w:ilvl="7" w:tplc="08090003" w:tentative="1">
+      <w:start w:val="1"/>
+      <w:numFmt w:val="bullet"/>
+      <w:lvlText w:val="o"/>
+      <w:lvlJc w:val="left"/>
+      <w:pPr>
+        <w:ind w:left="5760" w:hanging="360"/>
+      </w:pPr>
+      <w:rPr>
+        <w:rFonts w:ascii="Courier New" w:hAnsi="Courier New" w:cs="Courier New" w:hint="default"/>
+      </w:rPr>
+    </w:lvl>
+    <w:lvl w:ilvl="8" w:tplc="08090005" w:tentative="1">
+      <w:start w:val="1"/>
+      <w:numFmt w:val="bullet"/>
+      <w:lvlText w:val=""/>
+      <w:lvlJc w:val="left"/>
+      <w:pPr>
+        <w:ind w:left="6480" w:hanging="360"/>
+      </w:pPr>
+      <w:rPr>
+        <w:rFonts w:ascii="Wingdings" w:hAnsi="Wingdings" w:hint="default"/>
+      </w:rPr>
+    </w:lvl>
+  </w:abstractNum>
   <w:num w:numId="1">
     <w:abstractNumId w:val="0"/>
+  </w:num>
+  <w:num w:numId="2">
+    <w:abstractNumId w:val="1"/>
   </w:num>
 </w:numbering>
 </file>
@@ -1095,6 +1310,17 @@
     <w:uiPriority w:val="99"/>
     <w:rsid w:val="00B86067"/>
   </w:style>
+  <w:style w:type="paragraph" w:styleId="ListParagraph">
+    <w:name w:val="List Paragraph"/>
+    <w:basedOn w:val="Normal"/>
+    <w:uiPriority w:val="34"/>
+    <w:qFormat/>
+    <w:rsid w:val="00457898"/>
+    <w:pPr>
+      <w:ind w:left="720"/>
+      <w:contextualSpacing/>
+    </w:pPr>
+  </w:style>
 </w:styles>
 </file>
 

</xml_diff>